<commit_message>
Refresh member info, revised Scope points and added Refs
</commit_message>
<xml_diff>
--- a/ProjectScope.docx
+++ b/ProjectScope.docx
@@ -120,7 +120,7 @@
                     </pic:cNvPicPr>
                   </pic:nvPicPr>
                   <pic:blipFill>
-                    <a:blip r:embed="rId4" cstate="print">
+                    <a:blip r:embed="rId5" cstate="print">
                       <a:extLst>
                         <a:ext uri="{28A0092B-C50C-407E-A947-70E740481C1C}">
                           <a14:useLocalDpi xmlns:a14="http://schemas.microsoft.com/office/drawing/2010/main" val="0"/>
@@ -565,7 +565,13 @@
         <w:rPr>
           <w:rFonts w:ascii="Courier New" w:hAnsi="Courier New" w:cs="Courier New"/>
         </w:rPr>
-        <w:t>at https://www.kaggle.com/jeanmidev/smart-meters-in-london</w:t>
+        <w:t xml:space="preserve">at </w:t>
+      </w:r>
+      <w:r>
+        <w:rPr>
+          <w:rFonts w:ascii="Courier New" w:hAnsi="Courier New" w:cs="Courier New"/>
+        </w:rPr>
+        <w:t>[1].</w:t>
       </w:r>
     </w:p>
     <w:p>
@@ -839,13 +845,37 @@
         <w:rPr>
           <w:rFonts w:ascii="Courier New" w:hAnsi="Courier New" w:cs="Courier New"/>
         </w:rPr>
-        <w:t>Study</w:t>
-      </w:r>
-      <w:r>
-        <w:rPr>
-          <w:rFonts w:ascii="Courier New" w:hAnsi="Courier New" w:cs="Courier New"/>
-        </w:rPr>
-        <w:t xml:space="preserve"> the consumption result and the acorn information</w:t>
+        <w:t>Search for patterns in</w:t>
+      </w:r>
+      <w:r>
+        <w:rPr>
+          <w:rFonts w:ascii="Courier New" w:hAnsi="Courier New" w:cs="Courier New"/>
+        </w:rPr>
+        <w:t xml:space="preserve"> the consumption result and the</w:t>
+      </w:r>
+      <w:r>
+        <w:rPr>
+          <w:rFonts w:ascii="Courier New" w:hAnsi="Courier New" w:cs="Courier New"/>
+        </w:rPr>
+        <w:t>ir related</w:t>
+      </w:r>
+      <w:r>
+        <w:rPr>
+          <w:rFonts w:ascii="Courier New" w:hAnsi="Courier New" w:cs="Courier New"/>
+        </w:rPr>
+        <w:t xml:space="preserve"> </w:t>
+      </w:r>
+      <w:r>
+        <w:rPr>
+          <w:rFonts w:ascii="Courier New" w:hAnsi="Courier New" w:cs="Courier New"/>
+        </w:rPr>
+        <w:t>ACORN</w:t>
+      </w:r>
+      <w:r>
+        <w:rPr>
+          <w:rFonts w:ascii="Courier New" w:hAnsi="Courier New" w:cs="Courier New"/>
+        </w:rPr>
+        <w:t xml:space="preserve"> information</w:t>
       </w:r>
     </w:p>
     <w:p>
@@ -861,33 +891,61 @@
         </w:rPr>
         <w:t>- Forecast the electricity consumption of a household</w:t>
       </w:r>
-    </w:p>
-    <w:p>
-      <w:pPr>
-        <w:pStyle w:val="PlainText"/>
-        <w:ind w:firstLine="720"/>
-        <w:rPr>
-          <w:rFonts w:ascii="Courier New" w:hAnsi="Courier New" w:cs="Courier New"/>
-        </w:rPr>
-      </w:pPr>
-      <w:r>
-        <w:rPr>
-          <w:rFonts w:ascii="Courier New" w:hAnsi="Courier New" w:cs="Courier New"/>
-        </w:rPr>
-        <w:t>- What if I add electrical heating system ? an EV battery system ?</w:t>
-      </w:r>
-    </w:p>
-    <w:p>
-      <w:pPr>
-        <w:pStyle w:val="PlainText"/>
-        <w:rPr>
-          <w:rFonts w:ascii="Courier New" w:hAnsi="Courier New" w:cs="Courier New"/>
-        </w:rPr>
-      </w:pPr>
-      <w:r>
-        <w:rPr>
-          <w:rFonts w:ascii="Courier New" w:hAnsi="Courier New" w:cs="Courier New"/>
-        </w:rPr>
+      <w:r>
+        <w:rPr>
+          <w:rFonts w:ascii="Courier New" w:hAnsi="Courier New" w:cs="Courier New"/>
+        </w:rPr>
+        <w:t xml:space="preserve"> and its perturbation upon addition</w:t>
+      </w:r>
+      <w:r>
+        <w:rPr>
+          <w:rFonts w:ascii="Courier New" w:hAnsi="Courier New" w:cs="Courier New"/>
+        </w:rPr>
+        <w:t xml:space="preserve"> </w:t>
+      </w:r>
+      <w:r>
+        <w:rPr>
+          <w:rFonts w:ascii="Courier New" w:hAnsi="Courier New" w:cs="Courier New"/>
+        </w:rPr>
+        <w:t xml:space="preserve">of an </w:t>
+      </w:r>
+      <w:r>
+        <w:rPr>
+          <w:rFonts w:ascii="Courier New" w:hAnsi="Courier New" w:cs="Courier New"/>
+        </w:rPr>
+        <w:t xml:space="preserve">electrical heating system </w:t>
+      </w:r>
+      <w:r>
+        <w:rPr>
+          <w:rFonts w:ascii="Courier New" w:hAnsi="Courier New" w:cs="Courier New"/>
+        </w:rPr>
+        <w:t xml:space="preserve">or </w:t>
+      </w:r>
+      <w:r>
+        <w:rPr>
+          <w:rFonts w:ascii="Courier New" w:hAnsi="Courier New" w:cs="Courier New"/>
+        </w:rPr>
+        <w:t>an EV battery system</w:t>
+      </w:r>
+      <w:r>
+        <w:rPr>
+          <w:rFonts w:ascii="Courier New" w:hAnsi="Courier New" w:cs="Courier New"/>
+        </w:rPr>
+        <w:t>.</w:t>
+      </w:r>
+    </w:p>
+    <w:p>
+      <w:pPr>
+        <w:pStyle w:val="PlainText"/>
+        <w:rPr>
+          <w:rFonts w:ascii="Courier New" w:hAnsi="Courier New" w:cs="Courier New"/>
+        </w:rPr>
+      </w:pPr>
+      <w:r>
+        <w:rPr>
+          <w:rFonts w:ascii="Courier New" w:hAnsi="Courier New" w:cs="Courier New"/>
+        </w:rPr>
+        <w:lastRenderedPageBreak/>
         <w:t>- Forecast at a global scale (London consumption)</w:t>
       </w:r>
     </w:p>
@@ -914,7 +972,6 @@
           <w:b/>
           <w:bCs/>
         </w:rPr>
-        <w:lastRenderedPageBreak/>
         <w:t>Data Use</w:t>
       </w:r>
     </w:p>
@@ -1011,7 +1068,19 @@
         <w:rPr>
           <w:rFonts w:ascii="Courier New" w:hAnsi="Courier New" w:cs="Courier New"/>
         </w:rPr>
-        <w:t xml:space="preserve">In this case </w:t>
+        <w:t>In this case</w:t>
+      </w:r>
+      <w:r>
+        <w:rPr>
+          <w:rFonts w:ascii="Courier New" w:hAnsi="Courier New" w:cs="Courier New"/>
+        </w:rPr>
+        <w:t>,</w:t>
+      </w:r>
+      <w:r>
+        <w:rPr>
+          <w:rFonts w:ascii="Courier New" w:hAnsi="Courier New" w:cs="Courier New"/>
+        </w:rPr>
+        <w:t xml:space="preserve"> </w:t>
       </w:r>
       <w:r>
         <w:rPr>
@@ -1193,19 +1262,11 @@
         </w:rPr>
         <w:t xml:space="preserve">   </w:t>
       </w:r>
-      <w:proofErr w:type="spellStart"/>
-      <w:r>
-        <w:rPr>
-          <w:rFonts w:ascii="Courier New" w:hAnsi="Courier New" w:cs="Courier New"/>
-        </w:rPr>
-        <w:t>Jhony</w:t>
-      </w:r>
-      <w:proofErr w:type="spellEnd"/>
-      <w:r>
-        <w:rPr>
-          <w:rFonts w:ascii="Courier New" w:hAnsi="Courier New" w:cs="Courier New"/>
-        </w:rPr>
-        <w:t xml:space="preserve"> Islam</w:t>
+      <w:r>
+        <w:rPr>
+          <w:rFonts w:ascii="Courier New" w:hAnsi="Courier New" w:cs="Courier New"/>
+        </w:rPr>
+        <w:t>Jhony Islam</w:t>
       </w:r>
     </w:p>
     <w:p>
@@ -1233,20 +1294,6 @@
         <w:rPr>
           <w:rFonts w:ascii="Courier New" w:hAnsi="Courier New" w:cs="Courier New"/>
         </w:rPr>
-        <w:t>Developer:       Antonio Marrero</w:t>
-      </w:r>
-    </w:p>
-    <w:p>
-      <w:pPr>
-        <w:pStyle w:val="PlainText"/>
-        <w:rPr>
-          <w:rFonts w:ascii="Courier New" w:hAnsi="Courier New" w:cs="Courier New"/>
-        </w:rPr>
-      </w:pPr>
-      <w:r>
-        <w:rPr>
-          <w:rFonts w:ascii="Courier New" w:hAnsi="Courier New" w:cs="Courier New"/>
-        </w:rPr>
         <w:t xml:space="preserve">Developer:     </w:t>
       </w:r>
       <w:r>
@@ -1259,7 +1306,13 @@
         <w:rPr>
           <w:rFonts w:ascii="Courier New" w:hAnsi="Courier New" w:cs="Courier New"/>
         </w:rPr>
-        <w:t>Mansi Kanuri</w:t>
+        <w:t>Radha</w:t>
+      </w:r>
+      <w:r>
+        <w:rPr>
+          <w:rFonts w:ascii="Courier New" w:hAnsi="Courier New" w:cs="Courier New"/>
+        </w:rPr>
+        <w:t xml:space="preserve"> Kanuri</w:t>
       </w:r>
     </w:p>
     <w:p>
@@ -1285,16 +1338,8 @@
         <w:rPr>
           <w:rFonts w:ascii="Courier New" w:hAnsi="Courier New" w:cs="Courier New"/>
         </w:rPr>
-        <w:t xml:space="preserve">Cassidy </w:t>
-      </w:r>
-      <w:proofErr w:type="spellStart"/>
-      <w:r>
-        <w:rPr>
-          <w:rFonts w:ascii="Courier New" w:hAnsi="Courier New" w:cs="Courier New"/>
-        </w:rPr>
-        <w:t>Laskodi</w:t>
-      </w:r>
-      <w:proofErr w:type="spellEnd"/>
+        <w:t>Cassidy Laskodi</w:t>
+      </w:r>
     </w:p>
     <w:p>
       <w:pPr>
@@ -1320,6 +1365,84 @@
           <w:rFonts w:ascii="Courier New" w:hAnsi="Courier New" w:cs="Courier New"/>
         </w:rPr>
         <w:t xml:space="preserve">Stavros Kalamatianos  </w:t>
+      </w:r>
+    </w:p>
+    <w:p>
+      <w:pPr>
+        <w:pStyle w:val="PlainText"/>
+        <w:rPr>
+          <w:rFonts w:ascii="Courier New" w:hAnsi="Courier New" w:cs="Courier New"/>
+        </w:rPr>
+      </w:pPr>
+    </w:p>
+    <w:p>
+      <w:pPr>
+        <w:pStyle w:val="PlainText"/>
+        <w:rPr>
+          <w:rFonts w:ascii="Courier New" w:hAnsi="Courier New" w:cs="Courier New"/>
+          <w:b/>
+          <w:bCs/>
+        </w:rPr>
+      </w:pPr>
+      <w:r>
+        <w:rPr>
+          <w:rFonts w:ascii="Courier New" w:hAnsi="Courier New" w:cs="Courier New"/>
+          <w:b/>
+          <w:bCs/>
+        </w:rPr>
+        <w:t>References</w:t>
+      </w:r>
+    </w:p>
+    <w:p>
+      <w:pPr>
+        <w:pStyle w:val="PlainText"/>
+        <w:numPr>
+          <w:ilvl w:val="0"/>
+          <w:numId w:val="1"/>
+        </w:numPr>
+        <w:ind w:left="360"/>
+        <w:rPr>
+          <w:rFonts w:ascii="Courier New" w:hAnsi="Courier New" w:cs="Courier New"/>
+        </w:rPr>
+      </w:pPr>
+      <w:r>
+        <w:rPr>
+          <w:rFonts w:ascii="Courier New" w:hAnsi="Courier New" w:cs="Courier New"/>
+        </w:rPr>
+        <w:t>Jean-Michel D.</w:t>
+      </w:r>
+      <w:r>
+        <w:rPr>
+          <w:rFonts w:ascii="Courier New" w:hAnsi="Courier New" w:cs="Courier New"/>
+        </w:rPr>
+        <w:t xml:space="preserve">(2019). </w:t>
+      </w:r>
+      <w:r>
+        <w:rPr>
+          <w:rFonts w:ascii="Courier New" w:hAnsi="Courier New" w:cs="Courier New"/>
+        </w:rPr>
+        <w:t>Smart meters in London - Smart meter data from London area</w:t>
+      </w:r>
+      <w:r>
+        <w:rPr>
+          <w:rFonts w:ascii="Courier New" w:hAnsi="Courier New" w:cs="Courier New"/>
+        </w:rPr>
+        <w:t xml:space="preserve"> [Data Set]. Kaggle</w:t>
+      </w:r>
+    </w:p>
+    <w:p>
+      <w:pPr>
+        <w:pStyle w:val="PlainText"/>
+        <w:ind w:left="-360" w:firstLine="720"/>
+        <w:rPr>
+          <w:rFonts w:ascii="Courier New" w:hAnsi="Courier New" w:cs="Courier New"/>
+        </w:rPr>
+      </w:pPr>
+      <w:r>
+        <w:rPr>
+          <w:rFonts w:ascii="Courier New" w:hAnsi="Courier New" w:cs="Courier New"/>
+        </w:rPr>
+        <w:t>https://www.kaggle.com/jeanmidev/smart-meters-in-london</w:t>
       </w:r>
     </w:p>
     <w:sectPr>
@@ -1330,6 +1453,103 @@
     </w:sectPr>
   </w:body>
 </w:document>
+</file>
+
+<file path=word/numbering.xml><?xml version="1.0" encoding="utf-8"?>
+<w:numbering xmlns:wpc="http://schemas.microsoft.com/office/word/2010/wordprocessingCanvas" xmlns:cx="http://schemas.microsoft.com/office/drawing/2014/chartex" xmlns:cx1="http://schemas.microsoft.com/office/drawing/2015/9/8/chartex" xmlns:cx2="http://schemas.microsoft.com/office/drawing/2015/10/21/chartex" xmlns:cx3="http://schemas.microsoft.com/office/drawing/2016/5/9/chartex" xmlns:cx4="http://schemas.microsoft.com/office/drawing/2016/5/10/chartex" xmlns:cx5="http://schemas.microsoft.com/office/drawing/2016/5/11/chartex" xmlns:cx6="http://schemas.microsoft.com/office/drawing/2016/5/12/chartex" xmlns:cx7="http://schemas.microsoft.com/office/drawing/2016/5/13/chartex" xmlns:cx8="http://schemas.microsoft.com/office/drawing/2016/5/14/chartex" xmlns:mc="http://schemas.openxmlformats.org/markup-compatibility/2006" xmlns:aink="http://schemas.microsoft.com/office/drawing/2016/ink" xmlns:am3d="http://schemas.microsoft.com/office/drawing/2017/model3d" xmlns:o="urn:schemas-microsoft-com:office:office" xmlns:r="http://schemas.openxmlformats.org/officeDocument/2006/relationships" xmlns:m="http://schemas.openxmlformats.org/officeDocument/2006/math" xmlns:v="urn:schemas-microsoft-com:vml" xmlns:wp14="http://schemas.microsoft.com/office/word/2010/wordprocessingDrawing" xmlns:wp="http://schemas.openxmlformats.org/drawingml/2006/wordprocessingDrawing" xmlns:w10="urn:schemas-microsoft-com:office:word" xmlns:w="http://schemas.openxmlformats.org/wordprocessingml/2006/main" xmlns:w14="http://schemas.microsoft.com/office/word/2010/wordml" xmlns:w15="http://schemas.microsoft.com/office/word/2012/wordml" xmlns:w16cex="http://schemas.microsoft.com/office/word/2018/wordml/cex" xmlns:w16cid="http://schemas.microsoft.com/office/word/2016/wordml/cid" xmlns:w16="http://schemas.microsoft.com/office/word/2018/wordml" xmlns:w16se="http://schemas.microsoft.com/office/word/2015/wordml/symex" xmlns:wpg="http://schemas.microsoft.com/office/word/2010/wordprocessingGroup" xmlns:wpi="http://schemas.microsoft.com/office/word/2010/wordprocessingInk" xmlns:wne="http://schemas.microsoft.com/office/word/2006/wordml" xmlns:wps="http://schemas.microsoft.com/office/word/2010/wordprocessingShape" mc:Ignorable="w14 w15 w16se w16cid w16 w16cex wp14">
+  <w:abstractNum w:abstractNumId="0" w15:restartNumberingAfterBreak="0">
+    <w:nsid w:val="5DC51491"/>
+    <w:multiLevelType w:val="hybridMultilevel"/>
+    <w:tmpl w:val="BFC6C008"/>
+    <w:lvl w:ilvl="0" w:tplc="0409000F">
+      <w:start w:val="1"/>
+      <w:numFmt w:val="decimal"/>
+      <w:lvlText w:val="%1."/>
+      <w:lvlJc w:val="left"/>
+      <w:pPr>
+        <w:ind w:left="720" w:hanging="360"/>
+      </w:pPr>
+      <w:rPr>
+        <w:rFonts w:hint="default"/>
+      </w:rPr>
+    </w:lvl>
+    <w:lvl w:ilvl="1" w:tplc="04090019" w:tentative="1">
+      <w:start w:val="1"/>
+      <w:numFmt w:val="lowerLetter"/>
+      <w:lvlText w:val="%2."/>
+      <w:lvlJc w:val="left"/>
+      <w:pPr>
+        <w:ind w:left="1440" w:hanging="360"/>
+      </w:pPr>
+    </w:lvl>
+    <w:lvl w:ilvl="2" w:tplc="0409001B" w:tentative="1">
+      <w:start w:val="1"/>
+      <w:numFmt w:val="lowerRoman"/>
+      <w:lvlText w:val="%3."/>
+      <w:lvlJc w:val="right"/>
+      <w:pPr>
+        <w:ind w:left="2160" w:hanging="180"/>
+      </w:pPr>
+    </w:lvl>
+    <w:lvl w:ilvl="3" w:tplc="0409000F" w:tentative="1">
+      <w:start w:val="1"/>
+      <w:numFmt w:val="decimal"/>
+      <w:lvlText w:val="%4."/>
+      <w:lvlJc w:val="left"/>
+      <w:pPr>
+        <w:ind w:left="2880" w:hanging="360"/>
+      </w:pPr>
+    </w:lvl>
+    <w:lvl w:ilvl="4" w:tplc="04090019" w:tentative="1">
+      <w:start w:val="1"/>
+      <w:numFmt w:val="lowerLetter"/>
+      <w:lvlText w:val="%5."/>
+      <w:lvlJc w:val="left"/>
+      <w:pPr>
+        <w:ind w:left="3600" w:hanging="360"/>
+      </w:pPr>
+    </w:lvl>
+    <w:lvl w:ilvl="5" w:tplc="0409001B" w:tentative="1">
+      <w:start w:val="1"/>
+      <w:numFmt w:val="lowerRoman"/>
+      <w:lvlText w:val="%6."/>
+      <w:lvlJc w:val="right"/>
+      <w:pPr>
+        <w:ind w:left="4320" w:hanging="180"/>
+      </w:pPr>
+    </w:lvl>
+    <w:lvl w:ilvl="6" w:tplc="0409000F" w:tentative="1">
+      <w:start w:val="1"/>
+      <w:numFmt w:val="decimal"/>
+      <w:lvlText w:val="%7."/>
+      <w:lvlJc w:val="left"/>
+      <w:pPr>
+        <w:ind w:left="5040" w:hanging="360"/>
+      </w:pPr>
+    </w:lvl>
+    <w:lvl w:ilvl="7" w:tplc="04090019" w:tentative="1">
+      <w:start w:val="1"/>
+      <w:numFmt w:val="lowerLetter"/>
+      <w:lvlText w:val="%8."/>
+      <w:lvlJc w:val="left"/>
+      <w:pPr>
+        <w:ind w:left="5760" w:hanging="360"/>
+      </w:pPr>
+    </w:lvl>
+    <w:lvl w:ilvl="8" w:tplc="0409001B" w:tentative="1">
+      <w:start w:val="1"/>
+      <w:numFmt w:val="lowerRoman"/>
+      <w:lvlText w:val="%9."/>
+      <w:lvlJc w:val="right"/>
+      <w:pPr>
+        <w:ind w:left="6480" w:hanging="180"/>
+      </w:pPr>
+    </w:lvl>
+  </w:abstractNum>
+  <w:num w:numId="1">
+    <w:abstractNumId w:val="0"/>
+  </w:num>
+</w:numbering>
 </file>
 
 <file path=word/styles.xml><?xml version="1.0" encoding="utf-8"?>
@@ -1786,6 +2006,29 @@
       <w:szCs w:val="21"/>
     </w:rPr>
   </w:style>
+  <w:style w:type="character" w:styleId="Emphasis">
+    <w:name w:val="Emphasis"/>
+    <w:basedOn w:val="DefaultParagraphFont"/>
+    <w:uiPriority w:val="20"/>
+    <w:qFormat/>
+    <w:rsid w:val="00406AAC"/>
+    <w:rPr>
+      <w:i/>
+      <w:iCs/>
+    </w:rPr>
+  </w:style>
+  <w:style w:type="character" w:styleId="Hyperlink">
+    <w:name w:val="Hyperlink"/>
+    <w:basedOn w:val="DefaultParagraphFont"/>
+    <w:uiPriority w:val="99"/>
+    <w:semiHidden/>
+    <w:unhideWhenUsed/>
+    <w:rsid w:val="00406AAC"/>
+    <w:rPr>
+      <w:color w:val="0000FF"/>
+      <w:u w:val="single"/>
+    </w:rPr>
+  </w:style>
 </w:styles>
 </file>
 

</xml_diff>